<commit_message>
Spostamento pedina da php
</commit_message>
<xml_diff>
--- a/4_Diari/Alan/007 26.03.2025.docx
+++ b/4_Diari/Alan/007 26.03.2025.docx
@@ -148,7 +148,7 @@
               <w:rPr>
                 <w:rFonts w:ascii="Arial" w:hAnsi="Arial" w:cs="Arial"/>
               </w:rPr>
-              <w:t>12</w:t>
+              <w:t>26</w:t>
             </w:r>
             <w:r>
               <w:rPr>
@@ -263,6 +263,51 @@
                 <w:rFonts w:ascii="Arial" w:hAnsi="Arial" w:cs="Arial"/>
               </w:rPr>
             </w:pPr>
+            <w:r>
+              <w:rPr>
+                <w:rFonts w:ascii="Arial" w:hAnsi="Arial" w:cs="Arial"/>
+              </w:rPr>
+              <w:t>08:00 – 11:35</w:t>
+            </w:r>
+            <w:r>
+              <w:rPr>
+                <w:rFonts w:ascii="Arial" w:hAnsi="Arial" w:cs="Arial"/>
+              </w:rPr>
+              <w:br/>
+            </w:r>
+          </w:p>
+          <w:p>
+            <w:pPr>
+              <w:rPr>
+                <w:rFonts w:ascii="Arial" w:hAnsi="Arial" w:cs="Arial"/>
+              </w:rPr>
+            </w:pPr>
+            <w:r>
+              <w:rPr>
+                <w:rFonts w:ascii="Arial" w:hAnsi="Arial" w:cs="Arial"/>
+              </w:rPr>
+              <w:t>12:30 – 14:00</w:t>
+            </w:r>
+          </w:p>
+          <w:p>
+            <w:pPr>
+              <w:rPr>
+                <w:rFonts w:ascii="Arial" w:hAnsi="Arial" w:cs="Arial"/>
+              </w:rPr>
+            </w:pPr>
+          </w:p>
+          <w:p>
+            <w:pPr>
+              <w:rPr>
+                <w:rFonts w:ascii="Arial" w:hAnsi="Arial" w:cs="Arial"/>
+              </w:rPr>
+            </w:pPr>
+            <w:r>
+              <w:rPr>
+                <w:rFonts w:ascii="Arial" w:hAnsi="Arial" w:cs="Arial"/>
+              </w:rPr>
+              <w:t>14:15 – 15:00</w:t>
+            </w:r>
           </w:p>
         </w:tc>
         <w:tc>
@@ -281,6 +326,68 @@
                 <w:rFonts w:ascii="Arial" w:hAnsi="Arial" w:cs="Arial"/>
               </w:rPr>
             </w:pPr>
+            <w:r>
+              <w:rPr>
+                <w:rFonts w:ascii="Arial" w:hAnsi="Arial" w:cs="Arial"/>
+              </w:rPr>
+              <w:t>Gestione amici</w:t>
+            </w:r>
+          </w:p>
+          <w:p>
+            <w:pPr>
+              <w:rPr>
+                <w:rFonts w:ascii="Arial" w:hAnsi="Arial" w:cs="Arial"/>
+              </w:rPr>
+            </w:pPr>
+          </w:p>
+          <w:p>
+            <w:pPr>
+              <w:rPr>
+                <w:rFonts w:ascii="Arial" w:hAnsi="Arial" w:cs="Arial"/>
+              </w:rPr>
+            </w:pPr>
+            <w:r>
+              <w:rPr>
+                <w:rFonts w:ascii="Arial" w:hAnsi="Arial" w:cs="Arial"/>
+              </w:rPr>
+              <w:t xml:space="preserve">Aggiunta </w:t>
+            </w:r>
+            <w:proofErr w:type="spellStart"/>
+            <w:r>
+              <w:rPr>
+                <w:rFonts w:ascii="Arial" w:hAnsi="Arial" w:cs="Arial"/>
+              </w:rPr>
+              <w:t>interfaccie</w:t>
+            </w:r>
+            <w:proofErr w:type="spellEnd"/>
+            <w:r>
+              <w:rPr>
+                <w:rFonts w:ascii="Arial" w:hAnsi="Arial" w:cs="Arial"/>
+              </w:rPr>
+              <w:t xml:space="preserve"> e collegamento con MVC</w:t>
+            </w:r>
+          </w:p>
+          <w:p>
+            <w:pPr>
+              <w:rPr>
+                <w:rFonts w:ascii="Arial" w:hAnsi="Arial" w:cs="Arial"/>
+              </w:rPr>
+            </w:pPr>
+          </w:p>
+          <w:p>
+            <w:pPr>
+              <w:rPr>
+                <w:rFonts w:ascii="Arial" w:hAnsi="Arial" w:cs="Arial"/>
+              </w:rPr>
+            </w:pPr>
+            <w:r>
+              <w:rPr>
+                <w:rFonts w:ascii="Arial" w:hAnsi="Arial" w:cs="Arial"/>
+              </w:rPr>
+              <w:t>Sprint</w:t>
+            </w:r>
+            <w:bookmarkStart w:id="3" w:name="_GoBack"/>
+            <w:bookmarkEnd w:id="3"/>
           </w:p>
         </w:tc>
       </w:tr>
@@ -422,8 +529,6 @@
                 <w:rFonts w:ascii="Arial" w:hAnsi="Arial" w:cs="Arial"/>
               </w:rPr>
             </w:pPr>
-            <w:bookmarkStart w:id="3" w:name="_GoBack"/>
-            <w:bookmarkEnd w:id="3"/>
           </w:p>
         </w:tc>
       </w:tr>
@@ -775,7 +880,7 @@
         <v:path o:extrusionok="f" gradientshapeok="t" o:connecttype="rect"/>
         <o:lock v:ext="edit" aspectratio="t"/>
       </v:shapetype>
-      <v:shape id="_x0000_i1027" type="#_x0000_t75" style="width:11.5pt;height:11.5pt" o:bullet="t">
+      <v:shape id="_x0000_i1027" type="#_x0000_t75" style="width:11.25pt;height:11.25pt" o:bullet="t">
         <v:imagedata r:id="rId1" o:title="clip_image001"/>
       </v:shape>
     </w:pict>
@@ -4741,6 +4846,7 @@
     <w:rsid w:val="00E14914"/>
     <w:rsid w:val="00E26C6E"/>
     <w:rsid w:val="00E316BF"/>
+    <w:rsid w:val="00E356D3"/>
     <w:rsid w:val="00E42975"/>
     <w:rsid w:val="00E65056"/>
     <w:rsid w:val="00EA31B1"/>
@@ -5548,7 +5654,7 @@
 </file>
 
 <file path=customXml/itemProps1.xml><?xml version="1.0" encoding="utf-8"?>
-<ds:datastoreItem xmlns:ds="http://schemas.openxmlformats.org/officeDocument/2006/customXml" ds:itemID="{D27EFB76-FBAA-4CFD-BD34-FC7D1DF2176E}">
+<ds:datastoreItem xmlns:ds="http://schemas.openxmlformats.org/officeDocument/2006/customXml" ds:itemID="{4852A351-91FC-4762-A812-6A67D0F24FC6}">
   <ds:schemaRefs>
     <ds:schemaRef ds:uri="http://schemas.openxmlformats.org/officeDocument/2006/bibliography"/>
   </ds:schemaRefs>

</xml_diff>